<commit_message>
REvising Figures and Table
</commit_message>
<xml_diff>
--- a/data/word_docs/PSSI Science Project Report - 2394 CLagasse.docx
+++ b/data/word_docs/PSSI Science Project Report - 2394 CLagasse.docx
@@ -1005,8 +1005,17 @@
                     <w:sz w:val="24"/>
                     <w:szCs w:val="24"/>
                   </w:rPr>
-                  <w:t>Nicholas Komick</w:t>
-                </w:r>
+                  <w:t xml:space="preserve">Nicholas </w:t>
+                </w:r>
+                <w:proofErr w:type="spellStart"/>
+                <w:r>
+                  <w:rPr>
+                    <w:sz w:val="24"/>
+                    <w:szCs w:val="24"/>
+                  </w:rPr>
+                  <w:t>Komick</w:t>
+                </w:r>
+                <w:proofErr w:type="spellEnd"/>
               </w:p>
               <w:p>
                 <w:pPr>
@@ -4459,6 +4468,153 @@
                   </w:drawing>
                 </w:r>
               </w:p>
+              <w:p>
+                <w:r>
+                  <w:rPr>
+                    <w:rFonts w:ascii="Calibri" w:eastAsia="Yu Mincho" w:hAnsi="Calibri" w:cs="Arial"/>
+                    <w:b/>
+                    <w:bCs/>
+                  </w:rPr>
+                  <w:t>Figure 1</w:t>
+                </w:r>
+                <w:r>
+                  <w:rPr>
+                    <w:rFonts w:ascii="Calibri" w:eastAsia="Yu Mincho" w:hAnsi="Calibri" w:cs="Arial"/>
+                    <w:b/>
+                    <w:bCs/>
+                  </w:rPr>
+                  <w:t>.</w:t>
+                </w:r>
+                <w:r>
+                  <w:rPr>
+                    <w:rFonts w:ascii="Calibri" w:eastAsia="Yu Mincho" w:hAnsi="Calibri" w:cs="Arial"/>
+                  </w:rPr>
+                  <w:t xml:space="preserve"> </w:t>
+                </w:r>
+                <w:r>
+                  <w:t>Chinook salmon bycatch by month and region in the groundfish trawl fishery from 2022 to the end of the 2024/25 fishery on February 21, 2025. The enhanced monitoring program and changes to retention requirements began on September 22, 2022.  Chinook salmon bycatch since February 21, 2025 is not yet available or shown.</w:t>
+                </w:r>
+              </w:p>
+              <w:p/>
+              <w:p>
+                <w:r>
+                  <w:rPr>
+                    <w:rFonts w:ascii="Calibri" w:eastAsia="Yu Mincho" w:hAnsi="Calibri" w:cs="Arial"/>
+                    <w:noProof/>
+                  </w:rPr>
+                  <w:lastRenderedPageBreak/>
+                  <w:drawing>
+                    <wp:inline distT="0" distB="0" distL="0" distR="0" wp14:anchorId="5158052B" wp14:editId="38CB1B7D">
+                      <wp:extent cx="6672532" cy="4804793"/>
+                      <wp:effectExtent l="0" t="0" r="0" b="0"/>
+                      <wp:docPr id="1865357429" name="Picture 2"/>
+                      <wp:cNvGraphicFramePr>
+                        <a:graphicFrameLocks xmlns:a="http://schemas.openxmlformats.org/drawingml/2006/main" noChangeAspect="1"/>
+                      </wp:cNvGraphicFramePr>
+                      <a:graphic xmlns:a="http://schemas.openxmlformats.org/drawingml/2006/main">
+                        <a:graphicData uri="http://schemas.openxmlformats.org/drawingml/2006/picture">
+                          <pic:pic xmlns:pic="http://schemas.openxmlformats.org/drawingml/2006/picture">
+                            <pic:nvPicPr>
+                              <pic:cNvPr id="0" name="Picture 2"/>
+                              <pic:cNvPicPr>
+                                <a:picLocks noChangeAspect="1" noChangeArrowheads="1"/>
+                              </pic:cNvPicPr>
+                            </pic:nvPicPr>
+                            <pic:blipFill>
+                              <a:blip r:embed="rId17">
+                                <a:extLst>
+                                  <a:ext uri="{28A0092B-C50C-407E-A947-70E740481C1C}">
+                                    <a14:useLocalDpi xmlns:a14="http://schemas.microsoft.com/office/drawing/2010/main" val="0"/>
+                                  </a:ext>
+                                </a:extLst>
+                              </a:blip>
+                              <a:srcRect/>
+                              <a:stretch>
+                                <a:fillRect/>
+                              </a:stretch>
+                            </pic:blipFill>
+                            <pic:spPr bwMode="auto">
+                              <a:xfrm>
+                                <a:off x="0" y="0"/>
+                                <a:ext cx="6688546" cy="4816325"/>
+                              </a:xfrm>
+                              <a:prstGeom prst="rect">
+                                <a:avLst/>
+                              </a:prstGeom>
+                              <a:noFill/>
+                            </pic:spPr>
+                          </pic:pic>
+                        </a:graphicData>
+                      </a:graphic>
+                    </wp:inline>
+                  </w:drawing>
+                </w:r>
+              </w:p>
+              <w:p/>
+              <w:p>
+                <w:r>
+                  <w:rPr>
+                    <w:rFonts w:ascii="Calibri" w:eastAsia="Yu Mincho" w:hAnsi="Calibri" w:cs="Arial"/>
+                    <w:b/>
+                    <w:bCs/>
+                  </w:rPr>
+                  <w:t>Figure 2</w:t>
+                </w:r>
+                <w:r>
+                  <w:rPr>
+                    <w:rFonts w:ascii="Calibri" w:eastAsia="Yu Mincho" w:hAnsi="Calibri" w:cs="Arial"/>
+                    <w:b/>
+                    <w:bCs/>
+                  </w:rPr>
+                  <w:t>.</w:t>
+                </w:r>
+                <w:r>
+                  <w:rPr>
+                    <w:rFonts w:ascii="Calibri" w:eastAsia="Yu Mincho" w:hAnsi="Calibri" w:cs="Arial"/>
+                  </w:rPr>
+                  <w:t xml:space="preserve"> Chinook salmon stock composition by half-year time strata and catch region using CWT and GSI-PBT stock identification methods for bycatch occurring between September 2022 to December 2024.  The numbers above each bar represent the catch of Chinook salmon within each time and region combination. The regions shown are as follows:  NC = North Coast, </w:t>
+                </w:r>
+                <w:proofErr w:type="spellStart"/>
+                <w:r>
+                  <w:rPr>
+                    <w:rFonts w:ascii="Calibri" w:eastAsia="Yu Mincho" w:hAnsi="Calibri" w:cs="Arial"/>
+                  </w:rPr>
+                  <w:t>QC&amp;JSt</w:t>
+                </w:r>
+                <w:proofErr w:type="spellEnd"/>
+                <w:r>
+                  <w:rPr>
+                    <w:rFonts w:ascii="Calibri" w:eastAsia="Yu Mincho" w:hAnsi="Calibri" w:cs="Arial"/>
+                  </w:rPr>
+                  <w:t xml:space="preserve"> = Queen Charlotte and Johnstone Strait, </w:t>
+                </w:r>
+                <w:proofErr w:type="spellStart"/>
+                <w:r>
+                  <w:rPr>
+                    <w:rFonts w:ascii="Calibri" w:eastAsia="Yu Mincho" w:hAnsi="Calibri" w:cs="Arial"/>
+                  </w:rPr>
+                  <w:t>SoG</w:t>
+                </w:r>
+                <w:proofErr w:type="spellEnd"/>
+                <w:r>
+                  <w:rPr>
+                    <w:rFonts w:ascii="Calibri" w:eastAsia="Yu Mincho" w:hAnsi="Calibri" w:cs="Arial"/>
+                  </w:rPr>
+                  <w:t xml:space="preserve"> = Strait of Georgia, and WCVI = West Coast Vancouver Island. The Other Southern BC stock group includes </w:t>
+                </w:r>
+                <w:r>
+                  <w:rPr>
+                    <w:rFonts w:ascii="Calibri" w:eastAsia="Yu Mincho" w:hAnsi="Calibri" w:cs="Arial"/>
+                  </w:rPr>
+                  <w:t>Fraser Spring 5(2), Fraser Summer 5(2), Boundary Bay Fall 4(1), Mainland Inlet</w:t>
+                </w:r>
+                <w:r>
+                  <w:rPr>
+                    <w:rFonts w:ascii="Calibri" w:eastAsia="Yu Mincho" w:hAnsi="Calibri" w:cs="Arial"/>
+                  </w:rPr>
+                  <w:t xml:space="preserve"> Chinook stocks.</w:t>
+                </w:r>
+              </w:p>
             </w:sdtContent>
           </w:sdt>
           <w:p>
@@ -4467,214 +4623,6 @@
                 <w:rFonts w:ascii="Calibri" w:eastAsia="Yu Mincho" w:hAnsi="Calibri" w:cs="Arial"/>
               </w:rPr>
             </w:pPr>
-          </w:p>
-          <w:p>
-            <w:r>
-              <w:rPr>
-                <w:rFonts w:ascii="Calibri" w:eastAsia="Yu Mincho" w:hAnsi="Calibri" w:cs="Arial"/>
-                <w:b/>
-                <w:bCs/>
-              </w:rPr>
-              <w:t>Figure 1</w:t>
-            </w:r>
-            <w:r>
-              <w:rPr>
-                <w:rFonts w:ascii="Calibri" w:eastAsia="Yu Mincho" w:hAnsi="Calibri" w:cs="Arial"/>
-              </w:rPr>
-              <w:t xml:space="preserve"> - </w:t>
-            </w:r>
-            <w:r>
-              <w:t>Chinook salmon bycatch by month and region in the groundfish trawl fishery from 2022 to the end of the 2024/25 fishery on February 21, 2025. The enhanced monitoring program and changes to retention requirements began on September 22, 2022.  Chinook salmon bycatch since February 21, 2025 is not yet available or shown.</w:t>
-            </w:r>
-          </w:p>
-          <w:p/>
-          <w:p/>
-          <w:p>
-            <w:pPr>
-              <w:rPr>
-                <w:rFonts w:ascii="Calibri" w:eastAsia="Yu Mincho" w:hAnsi="Calibri" w:cs="Arial"/>
-              </w:rPr>
-            </w:pPr>
-          </w:p>
-          <w:p>
-            <w:pPr>
-              <w:rPr>
-                <w:rFonts w:ascii="Calibri" w:eastAsia="Yu Mincho" w:hAnsi="Calibri" w:cs="Arial"/>
-              </w:rPr>
-            </w:pPr>
-            <w:r>
-              <w:rPr>
-                <w:rFonts w:ascii="Calibri" w:eastAsia="Yu Mincho" w:hAnsi="Calibri" w:cs="Arial"/>
-                <w:noProof/>
-              </w:rPr>
-              <w:lastRenderedPageBreak/>
-              <w:drawing>
-                <wp:inline distT="0" distB="0" distL="0" distR="0" wp14:anchorId="47F3F5C8" wp14:editId="088534C4">
-                  <wp:extent cx="6672532" cy="4804793"/>
-                  <wp:effectExtent l="0" t="0" r="0" b="0"/>
-                  <wp:docPr id="1660286271" name="Picture 2"/>
-                  <wp:cNvGraphicFramePr>
-                    <a:graphicFrameLocks xmlns:a="http://schemas.openxmlformats.org/drawingml/2006/main" noChangeAspect="1"/>
-                  </wp:cNvGraphicFramePr>
-                  <a:graphic xmlns:a="http://schemas.openxmlformats.org/drawingml/2006/main">
-                    <a:graphicData uri="http://schemas.openxmlformats.org/drawingml/2006/picture">
-                      <pic:pic xmlns:pic="http://schemas.openxmlformats.org/drawingml/2006/picture">
-                        <pic:nvPicPr>
-                          <pic:cNvPr id="0" name="Picture 2"/>
-                          <pic:cNvPicPr>
-                            <a:picLocks noChangeAspect="1" noChangeArrowheads="1"/>
-                          </pic:cNvPicPr>
-                        </pic:nvPicPr>
-                        <pic:blipFill>
-                          <a:blip r:embed="rId17">
-                            <a:extLst>
-                              <a:ext uri="{28A0092B-C50C-407E-A947-70E740481C1C}">
-                                <a14:useLocalDpi xmlns:a14="http://schemas.microsoft.com/office/drawing/2010/main" val="0"/>
-                              </a:ext>
-                            </a:extLst>
-                          </a:blip>
-                          <a:srcRect/>
-                          <a:stretch>
-                            <a:fillRect/>
-                          </a:stretch>
-                        </pic:blipFill>
-                        <pic:spPr bwMode="auto">
-                          <a:xfrm>
-                            <a:off x="0" y="0"/>
-                            <a:ext cx="6688546" cy="4816325"/>
-                          </a:xfrm>
-                          <a:prstGeom prst="rect">
-                            <a:avLst/>
-                          </a:prstGeom>
-                          <a:noFill/>
-                        </pic:spPr>
-                      </pic:pic>
-                    </a:graphicData>
-                  </a:graphic>
-                </wp:inline>
-              </w:drawing>
-            </w:r>
-          </w:p>
-          <w:p>
-            <w:pPr>
-              <w:rPr>
-                <w:rFonts w:ascii="Calibri" w:eastAsia="Yu Mincho" w:hAnsi="Calibri" w:cs="Arial"/>
-              </w:rPr>
-            </w:pPr>
-            <w:r>
-              <w:rPr>
-                <w:rFonts w:ascii="Calibri" w:eastAsia="Yu Mincho" w:hAnsi="Calibri" w:cs="Arial"/>
-                <w:b/>
-                <w:bCs/>
-              </w:rPr>
-              <w:t>Figure 2</w:t>
-            </w:r>
-            <w:r>
-              <w:rPr>
-                <w:rFonts w:ascii="Calibri" w:eastAsia="Yu Mincho" w:hAnsi="Calibri" w:cs="Arial"/>
-              </w:rPr>
-              <w:t xml:space="preserve"> </w:t>
-            </w:r>
-            <w:r>
-              <w:rPr>
-                <w:rFonts w:ascii="Calibri" w:eastAsia="Yu Mincho" w:hAnsi="Calibri" w:cs="Arial"/>
-              </w:rPr>
-              <w:t>–</w:t>
-            </w:r>
-            <w:r>
-              <w:rPr>
-                <w:rFonts w:ascii="Calibri" w:eastAsia="Yu Mincho" w:hAnsi="Calibri" w:cs="Arial"/>
-              </w:rPr>
-              <w:t xml:space="preserve"> </w:t>
-            </w:r>
-            <w:r>
-              <w:rPr>
-                <w:rFonts w:ascii="Calibri" w:eastAsia="Yu Mincho" w:hAnsi="Calibri" w:cs="Arial"/>
-              </w:rPr>
-              <w:t>Chinook salmon stock composition by half-year time strata and catch region</w:t>
-            </w:r>
-            <w:r>
-              <w:rPr>
-                <w:rFonts w:ascii="Calibri" w:eastAsia="Yu Mincho" w:hAnsi="Calibri" w:cs="Arial"/>
-              </w:rPr>
-              <w:t xml:space="preserve"> using CWT and GSI-PBT stock identification methods for bycatch occurring between</w:t>
-            </w:r>
-            <w:r>
-              <w:rPr>
-                <w:rFonts w:ascii="Calibri" w:eastAsia="Yu Mincho" w:hAnsi="Calibri" w:cs="Arial"/>
-              </w:rPr>
-              <w:t xml:space="preserve"> September 2022 to December 2024</w:t>
-            </w:r>
-            <w:r>
-              <w:rPr>
-                <w:rFonts w:ascii="Calibri" w:eastAsia="Yu Mincho" w:hAnsi="Calibri" w:cs="Arial"/>
-              </w:rPr>
-              <w:t xml:space="preserve">.  </w:t>
-            </w:r>
-            <w:r>
-              <w:rPr>
-                <w:rFonts w:ascii="Calibri" w:eastAsia="Yu Mincho" w:hAnsi="Calibri" w:cs="Arial"/>
-              </w:rPr>
-              <w:t>The numbers above each bar represent the catch of Chinook salmon within each time and region combination.</w:t>
-            </w:r>
-            <w:r>
-              <w:rPr>
-                <w:rFonts w:ascii="Calibri" w:eastAsia="Yu Mincho" w:hAnsi="Calibri" w:cs="Arial"/>
-              </w:rPr>
-              <w:t xml:space="preserve"> The regions shown are as follows:  NC = North Coast, </w:t>
-            </w:r>
-            <w:proofErr w:type="spellStart"/>
-            <w:r>
-              <w:rPr>
-                <w:rFonts w:ascii="Calibri" w:eastAsia="Yu Mincho" w:hAnsi="Calibri" w:cs="Arial"/>
-              </w:rPr>
-              <w:t>QC&amp;JSt</w:t>
-            </w:r>
-            <w:proofErr w:type="spellEnd"/>
-            <w:r>
-              <w:rPr>
-                <w:rFonts w:ascii="Calibri" w:eastAsia="Yu Mincho" w:hAnsi="Calibri" w:cs="Arial"/>
-              </w:rPr>
-              <w:t xml:space="preserve"> = Queen Charlotte and Johnstone Strait, </w:t>
-            </w:r>
-            <w:proofErr w:type="spellStart"/>
-            <w:r>
-              <w:rPr>
-                <w:rFonts w:ascii="Calibri" w:eastAsia="Yu Mincho" w:hAnsi="Calibri" w:cs="Arial"/>
-              </w:rPr>
-              <w:t>SoG</w:t>
-            </w:r>
-            <w:proofErr w:type="spellEnd"/>
-            <w:r>
-              <w:rPr>
-                <w:rFonts w:ascii="Calibri" w:eastAsia="Yu Mincho" w:hAnsi="Calibri" w:cs="Arial"/>
-              </w:rPr>
-              <w:t xml:space="preserve"> = Strait of Georgia, and WCVI = West Coast Vancouver Island. </w:t>
-            </w:r>
-            <w:r>
-              <w:rPr>
-                <w:rFonts w:ascii="Calibri" w:eastAsia="Yu Mincho" w:hAnsi="Calibri" w:cs="Arial"/>
-              </w:rPr>
-              <w:t xml:space="preserve">The Other Southern BC stock group includes </w:t>
-            </w:r>
-            <w:r>
-              <w:rPr>
-                <w:rFonts w:ascii="Calibri" w:eastAsia="Yu Mincho" w:hAnsi="Calibri" w:cs="Arial"/>
-              </w:rPr>
-              <w:t>Fraser Spring 5(2), Fraser Summer 5(2), Boundary Bay Fall 4(1), Mainland Inlet</w:t>
-            </w:r>
-            <w:r>
-              <w:rPr>
-                <w:rFonts w:ascii="Calibri" w:eastAsia="Yu Mincho" w:hAnsi="Calibri" w:cs="Arial"/>
-              </w:rPr>
-              <w:t xml:space="preserve"> Chinook stocks. </w:t>
-            </w:r>
-            <w:r>
-              <w:rPr>
-                <w:rFonts w:ascii="Calibri" w:eastAsia="Yu Mincho" w:hAnsi="Calibri" w:cs="Arial"/>
-              </w:rPr>
-              <w:t xml:space="preserve"> </w:t>
-            </w:r>
           </w:p>
         </w:tc>
       </w:tr>
@@ -4818,7 +4766,21 @@
                   <w:rPr>
                     <w:rFonts w:ascii="Calibri" w:hAnsi="Calibri" w:cs="Calibri"/>
                   </w:rPr>
-                  <w:t xml:space="preserve">Lagasse, C.R., Fraser, K.A., Braithwaite, E., and Komick, N. 2025. Salmon bycatch monitoring and sampling results for the Pacific Region 2023/24 groundfish trawl fishery. </w:t>
+                  <w:t xml:space="preserve">Lagasse, C.R., Fraser, K.A., Braithwaite, E., and </w:t>
+                </w:r>
+                <w:proofErr w:type="spellStart"/>
+                <w:r>
+                  <w:rPr>
+                    <w:rFonts w:ascii="Calibri" w:hAnsi="Calibri" w:cs="Calibri"/>
+                  </w:rPr>
+                  <w:t>Komick</w:t>
+                </w:r>
+                <w:proofErr w:type="spellEnd"/>
+                <w:r>
+                  <w:rPr>
+                    <w:rFonts w:ascii="Calibri" w:hAnsi="Calibri" w:cs="Calibri"/>
+                  </w:rPr>
+                  <w:t xml:space="preserve">, N. 2025. Salmon bycatch monitoring and sampling results for the Pacific Region 2023/24 groundfish trawl fishery. </w:t>
                 </w:r>
                 <w:r>
                   <w:rPr>
@@ -4847,14 +4809,21 @@
                   <w:rPr>
                     <w:rFonts w:ascii="Calibri" w:hAnsi="Calibri" w:cs="Calibri"/>
                   </w:rPr>
-                  <w:t xml:space="preserve">Lagasse, C.R., Fraser, K.A., Houtman, R., Grundmann, E., Komick, N., Brien, M.O., Braithwaite, E., and Cornthwaite, A.M. 2024. Review of Salmon Bycatch in the Pacific Region 2022/23 Groundfish Trawl </w:t>
-                </w:r>
+                  <w:t xml:space="preserve">Lagasse, C.R., Fraser, K.A., Houtman, R., Grundmann, E., </w:t>
+                </w:r>
+                <w:proofErr w:type="spellStart"/>
                 <w:r>
                   <w:rPr>
                     <w:rFonts w:ascii="Calibri" w:hAnsi="Calibri" w:cs="Calibri"/>
                   </w:rPr>
-                  <w:lastRenderedPageBreak/>
-                  <w:t xml:space="preserve">Fishery and Preliminary Results of an Enhanced Monitoring Program. Can. </w:t>
+                  <w:t>Komick</w:t>
+                </w:r>
+                <w:proofErr w:type="spellEnd"/>
+                <w:r>
+                  <w:rPr>
+                    <w:rFonts w:ascii="Calibri" w:hAnsi="Calibri" w:cs="Calibri"/>
+                  </w:rPr>
+                  <w:t xml:space="preserve">, N., Brien, M.O., Braithwaite, E., and Cornthwaite, A.M. 2024. Review of Salmon Bycatch in the Pacific Region 2022/23 Groundfish Trawl Fishery and Preliminary Results of an Enhanced Monitoring Program. Can. </w:t>
                 </w:r>
                 <w:proofErr w:type="spellStart"/>
                 <w:r>
@@ -7017,7 +6986,7 @@
   <w:style w:type="paragraph" w:default="1" w:styleId="Normal">
     <w:name w:val="Normal"/>
     <w:qFormat/>
-    <w:rsid w:val="00364BCB"/>
+    <w:rsid w:val="009A1CC7"/>
   </w:style>
   <w:style w:type="paragraph" w:styleId="Heading1">
     <w:name w:val="heading 1"/>
@@ -8278,6 +8247,7 @@
     <w:rsid w:val="006F3313"/>
     <w:rsid w:val="006F491C"/>
     <w:rsid w:val="007C2588"/>
+    <w:rsid w:val="00802742"/>
     <w:rsid w:val="00861C2B"/>
     <w:rsid w:val="00900B46"/>
     <w:rsid w:val="00917904"/>
@@ -8285,6 +8255,7 @@
     <w:rsid w:val="00C0486B"/>
     <w:rsid w:val="00C43AE3"/>
     <w:rsid w:val="00C7647D"/>
+    <w:rsid w:val="00D07377"/>
     <w:rsid w:val="00DB5CFD"/>
     <w:rsid w:val="00DE6D59"/>
     <w:rsid w:val="00E40202"/>
@@ -9407,5 +9378,20 @@
 </file>
 
 <file path=customXml/itemProps4.xml><?xml version="1.0" encoding="utf-8"?>
-<ds:datastoreItem xmlns:ds="http://schemas.openxmlformats.org/officeDocument/2006/customXml" ds:itemID="{B63FB076-BD2C-4653-BA37-D8CAD42411DE}"/>
+<ds:datastoreItem xmlns:ds="http://schemas.openxmlformats.org/officeDocument/2006/customXml" ds:itemID="{B63FB076-BD2C-4653-BA37-D8CAD42411DE}">
+  <ds:schemaRefs>
+    <ds:schemaRef ds:uri="http://schemas.microsoft.com/office/2006/metadata/contentType"/>
+    <ds:schemaRef ds:uri="http://schemas.microsoft.com/office/2006/metadata/properties/metaAttributes"/>
+    <ds:schemaRef ds:uri="http://www.w3.org/2001/XMLSchema"/>
+    <ds:schemaRef ds:uri="http://schemas.microsoft.com/office/2006/metadata/properties"/>
+    <ds:schemaRef ds:uri="b86e46b4-8cb4-4c9b-af91-82a4fe689175"/>
+    <ds:schemaRef ds:uri="4ea98688-c254-4620-a63b-978b805c7ea0"/>
+    <ds:schemaRef ds:uri="http://schemas.microsoft.com/office/2006/documentManagement/types"/>
+    <ds:schemaRef ds:uri="http://schemas.microsoft.com/office/infopath/2007/PartnerControls"/>
+    <ds:schemaRef ds:uri="http://schemas.openxmlformats.org/package/2006/metadata/core-properties"/>
+    <ds:schemaRef ds:uri="http://purl.org/dc/elements/1.1/"/>
+    <ds:schemaRef ds:uri="http://purl.org/dc/terms/"/>
+    <ds:schemaRef ds:uri="http://schemas.microsoft.com/internal/obd"/>
+  </ds:schemaRefs>
+</ds:datastoreItem>
 </file>
</xml_diff>